<commit_message>
Documentos finalizados, pendente hospedagem e conversão para pdf
</commit_message>
<xml_diff>
--- a/3DES/RMS/AULA02/ATIVIDADE/DOCUMENTO DE DEFINIÇÃO DO ESCOPO (EAP).docx
+++ b/3DES/RMS/AULA02/ATIVIDADE/DOCUMENTO DE DEFINIÇÃO DO ESCOPO (EAP).docx
@@ -152,39 +152,50 @@
     </w:p>
     <w:p>
       <w:r>
-        <w:t xml:space="preserve">Descrição detalhada de todas as entregas do projeto, um breve texto que represente o projeto com um todo. </w:t>
-      </w:r>
-    </w:p>
-    <w:p>
+        <w:t xml:space="preserve">O projeto </w:t>
+      </w:r>
+      <w:r>
+        <w:t xml:space="preserve">Agência de Viagem </w:t>
+      </w:r>
+      <w:r>
+        <w:t xml:space="preserve">AW (Around </w:t>
+      </w:r>
       <w:proofErr w:type="spellStart"/>
       <w:r>
-        <w:t>Bla</w:t>
+        <w:t>the</w:t>
       </w:r>
       <w:proofErr w:type="spellEnd"/>
       <w:r>
-        <w:t xml:space="preserve">, </w:t>
-      </w:r>
-      <w:proofErr w:type="spellStart"/>
-      <w:r>
-        <w:t>bla</w:t>
-      </w:r>
-      <w:proofErr w:type="spellEnd"/>
-      <w:r>
-        <w:t xml:space="preserve">, </w:t>
-      </w:r>
-      <w:proofErr w:type="spellStart"/>
-      <w:r>
-        <w:t>bla</w:t>
-      </w:r>
-      <w:proofErr w:type="spellEnd"/>
-      <w:r>
-        <w:t xml:space="preserve"> ... O vídeo fornece uma maneira poderosa de ajudá-lo a provar seu argumento. Ao clicar em Vídeo Online, você pode colar o código de inserção do vídeo que deseja adicionar. </w:t>
+        <w:t xml:space="preserve"> World) </w:t>
+      </w:r>
+      <w:r>
+        <w:t xml:space="preserve">será composto de duas partes: </w:t>
+      </w:r>
+    </w:p>
+    <w:p>
+      <w:r>
+        <w:t xml:space="preserve"> - Aplicação web para cadastro das informações de hospedagem, transporte e dos clientes. Como resultado dessas informações serão feitos cálculos para informações de backlog como </w:t>
       </w:r>
       <w:r>
         <w:lastRenderedPageBreak/>
-        <w:t>Você também pode digitar uma palavra-chave para pesquisar online o vídeo mais adequado ao seu documento.</w:t>
-      </w:r>
-    </w:p>
+        <w:t xml:space="preserve">valor total da excursão, custo por pessoa, o lucro/prejuízo obtido. A página contará com </w:t>
+      </w:r>
+      <w:r>
+        <w:t>uma tela de login.</w:t>
+      </w:r>
+    </w:p>
+    <w:p>
+      <w:r>
+        <w:t>- Aplicativo para dispositivos móveis o qual listará as informações da excursão</w:t>
+      </w:r>
+      <w:r>
+        <w:t>, como transporte, hospedagem e dados dos clientes</w:t>
+      </w:r>
+      <w:r>
+        <w:t>.</w:t>
+      </w:r>
+    </w:p>
+    <w:p/>
     <w:p/>
     <w:p>
       <w:pPr>
@@ -202,189 +213,592 @@
           <w:sz w:val="28"/>
           <w:szCs w:val="28"/>
         </w:rPr>
-        <w:t xml:space="preserve">3. REQUISITOS FUNCIONAIS (CASOS DE USO) </w:t>
-      </w:r>
-    </w:p>
-    <w:p>
-      <w:pPr>
-        <w:rPr>
-          <w:b/>
-          <w:bCs/>
-        </w:rPr>
-      </w:pPr>
-      <w:r>
-        <w:rPr>
-          <w:b/>
-          <w:bCs/>
-        </w:rPr>
-        <w:t xml:space="preserve">3.1. [RF001] REGISTRAR SAQUE. </w:t>
-      </w:r>
-    </w:p>
-    <w:p>
-      <w:r>
-        <w:t xml:space="preserve">Prioridade: (x) Essencial </w:t>
-      </w:r>
-      <w:proofErr w:type="gramStart"/>
-      <w:r>
-        <w:t>( )</w:t>
-      </w:r>
-      <w:proofErr w:type="gramEnd"/>
-      <w:r>
-        <w:t xml:space="preserve"> Importante ( ) Desejável </w:t>
-      </w:r>
-    </w:p>
-    <w:p>
-      <w:r>
-        <w:t>O sistema deve registrar no banco de dados as operações de saque realizadas em um dispositivo de banco 24 horas, por simulação.</w:t>
-      </w:r>
-    </w:p>
-    <w:p>
-      <w:r>
-        <w:t>IMAGEM</w:t>
-      </w:r>
-    </w:p>
-    <w:p>
-      <w:r>
-        <w:t xml:space="preserve">Atende as regras [RN01]. </w:t>
-      </w:r>
-    </w:p>
-    <w:p>
-      <w:pPr>
-        <w:rPr>
-          <w:b/>
-          <w:bCs/>
-        </w:rPr>
-      </w:pPr>
-      <w:r>
-        <w:rPr>
-          <w:b/>
-          <w:bCs/>
-        </w:rPr>
-        <w:t>3.2. [RF002] REGISTRAR DEPÓSITO.</w:t>
-      </w:r>
-    </w:p>
-    <w:p>
-      <w:r>
-        <w:t xml:space="preserve">Prioridade: (x) Essencial </w:t>
-      </w:r>
-      <w:proofErr w:type="gramStart"/>
-      <w:r>
-        <w:t>( )</w:t>
-      </w:r>
-      <w:proofErr w:type="gramEnd"/>
-      <w:r>
-        <w:t xml:space="preserve"> Importante ( ) Desejável </w:t>
-      </w:r>
-    </w:p>
-    <w:p>
-      <w:r>
-        <w:t>O sistema deve registrar no banco de dados as operações de depósito realizadas através de uma eventual transferência ou pagamento de um boleto.</w:t>
-      </w:r>
-    </w:p>
-    <w:p>
-      <w:r>
-        <w:t>IMAGEM</w:t>
-      </w:r>
-    </w:p>
-    <w:p>
-      <w:r>
-        <w:t>Atende as regras [RN02].</w:t>
-      </w:r>
-    </w:p>
-    <w:p/>
-    <w:p>
-      <w:pPr>
+        <w:t>3</w:t>
+      </w:r>
+      <w:r>
         <w:rPr>
           <w:b/>
           <w:bCs/>
           <w:sz w:val="28"/>
           <w:szCs w:val="28"/>
         </w:rPr>
-      </w:pPr>
-      <w:r>
+        <w:t xml:space="preserve">. REGRAS DE NEGÓCIO </w:t>
+      </w:r>
+    </w:p>
+    <w:p>
+      <w:pPr>
+        <w:rPr>
+          <w:b/>
+          <w:bCs/>
+        </w:rPr>
+      </w:pPr>
+      <w:r>
+        <w:rPr>
+          <w:b/>
+          <w:bCs/>
+        </w:rPr>
+        <w:t>3</w:t>
+      </w:r>
+      <w:r>
+        <w:rPr>
+          <w:b/>
+          <w:bCs/>
+        </w:rPr>
+        <w:t>.1 [RN001] Cadastrar Viagens/ Excursões</w:t>
+      </w:r>
+    </w:p>
+    <w:p>
+      <w:r>
+        <w:t>Cadastrar data de partida, retorno, as respectivas horas, endereço de partida e destino, nome do guia responsável contendo nome, telefone e CPF, a quantidade de passageiros. É então calculado os valores totais e por pessoa</w:t>
+      </w:r>
+      <w:r>
+        <w:t xml:space="preserve"> com base nos dados inserido no cadastro de transportes e hospedagens</w:t>
+      </w:r>
+      <w:r>
+        <w:t>.</w:t>
+      </w:r>
+    </w:p>
+    <w:p>
+      <w:pPr>
+        <w:rPr>
+          <w:b/>
+          <w:bCs/>
+        </w:rPr>
+      </w:pPr>
+      <w:r>
+        <w:rPr>
+          <w:b/>
+          <w:bCs/>
+        </w:rPr>
+        <w:t>3</w:t>
+      </w:r>
+      <w:r>
+        <w:rPr>
+          <w:b/>
+          <w:bCs/>
+        </w:rPr>
+        <w:t>.</w:t>
+      </w:r>
+      <w:r>
+        <w:rPr>
+          <w:b/>
+          <w:bCs/>
+        </w:rPr>
+        <w:t>2</w:t>
+      </w:r>
+      <w:r>
+        <w:rPr>
+          <w:b/>
+          <w:bCs/>
+        </w:rPr>
+        <w:t xml:space="preserve"> [RN00</w:t>
+      </w:r>
+      <w:r>
+        <w:rPr>
+          <w:b/>
+          <w:bCs/>
+        </w:rPr>
+        <w:t>2</w:t>
+      </w:r>
+      <w:r>
+        <w:rPr>
+          <w:b/>
+          <w:bCs/>
+        </w:rPr>
+        <w:t xml:space="preserve">] Cadastrar </w:t>
+      </w:r>
+      <w:r>
+        <w:rPr>
+          <w:b/>
+          <w:bCs/>
+        </w:rPr>
+        <w:t>Transportes</w:t>
+      </w:r>
+    </w:p>
+    <w:p>
+      <w:r>
+        <w:t>Cadastrar tipo de transporte</w:t>
+      </w:r>
+      <w:r>
+        <w:t xml:space="preserve">(van/ônibus), os dados da empresa </w:t>
+      </w:r>
+      <w:r>
+        <w:t>como nome, razão social, CNPJ, a quantidade de lugares, os dados do motorista (nome, telefone, CPF), e observações como onde o motorista ficará hospedado e taxas turísticas do município.</w:t>
+      </w:r>
+    </w:p>
+    <w:p>
+      <w:pPr>
+        <w:rPr>
+          <w:b/>
+          <w:bCs/>
+        </w:rPr>
+      </w:pPr>
+      <w:r>
+        <w:rPr>
+          <w:b/>
+          <w:bCs/>
+        </w:rPr>
+        <w:t>3</w:t>
+      </w:r>
+      <w:r>
+        <w:rPr>
+          <w:b/>
+          <w:bCs/>
+        </w:rPr>
+        <w:t>.</w:t>
+      </w:r>
+      <w:r>
+        <w:rPr>
+          <w:b/>
+          <w:bCs/>
+        </w:rPr>
+        <w:t>3</w:t>
+      </w:r>
+      <w:r>
+        <w:rPr>
+          <w:b/>
+          <w:bCs/>
+        </w:rPr>
+        <w:t xml:space="preserve"> [RN00</w:t>
+      </w:r>
+      <w:r>
+        <w:rPr>
+          <w:b/>
+          <w:bCs/>
+        </w:rPr>
+        <w:t>3</w:t>
+      </w:r>
+      <w:r>
+        <w:rPr>
+          <w:b/>
+          <w:bCs/>
+        </w:rPr>
+        <w:t xml:space="preserve">] Cadastrar </w:t>
+      </w:r>
+      <w:r>
+        <w:rPr>
+          <w:b/>
+          <w:bCs/>
+        </w:rPr>
+        <w:t>Clientes</w:t>
+      </w:r>
+    </w:p>
+    <w:p>
+      <w:r>
+        <w:t>Cadastr</w:t>
+      </w:r>
+      <w:r>
+        <w:t>ar nome, RG, CPF, data de nascimento, endereço, tipo de passageiro (filho menor de idade com menos de 3 anos será gratuito, com mais de 12 anos, pagará meia. No caso de idoso, com mais de 60 anos pagará meia).</w:t>
+      </w:r>
+    </w:p>
+    <w:p>
+      <w:pPr>
+        <w:rPr>
+          <w:b/>
+          <w:bCs/>
+        </w:rPr>
+      </w:pPr>
+      <w:r>
+        <w:rPr>
+          <w:b/>
+          <w:bCs/>
+        </w:rPr>
+        <w:t>3</w:t>
+      </w:r>
+      <w:r>
+        <w:rPr>
+          <w:b/>
+          <w:bCs/>
+        </w:rPr>
+        <w:t>.</w:t>
+      </w:r>
+      <w:r>
+        <w:rPr>
+          <w:b/>
+          <w:bCs/>
+        </w:rPr>
+        <w:t>4</w:t>
+      </w:r>
+      <w:r>
+        <w:rPr>
+          <w:b/>
+          <w:bCs/>
+        </w:rPr>
+        <w:t xml:space="preserve"> [RN00</w:t>
+      </w:r>
+      <w:r>
+        <w:rPr>
+          <w:b/>
+          <w:bCs/>
+        </w:rPr>
+        <w:t>4</w:t>
+      </w:r>
+      <w:r>
+        <w:rPr>
+          <w:b/>
+          <w:bCs/>
+        </w:rPr>
+        <w:t xml:space="preserve">] Cadastrar </w:t>
+      </w:r>
+      <w:r>
+        <w:rPr>
+          <w:b/>
+          <w:bCs/>
+        </w:rPr>
+        <w:t>Hospedagens</w:t>
+      </w:r>
+    </w:p>
+    <w:p>
+      <w:r>
+        <w:t>Cadastrar dados da pessoa responsável pela hospedagem (nome, telefone, CPF), o endereço e o custo total.</w:t>
+      </w:r>
+    </w:p>
+    <w:p>
+      <w:pPr>
+        <w:rPr>
+          <w:b/>
+          <w:bCs/>
+        </w:rPr>
+      </w:pPr>
+      <w:r>
+        <w:rPr>
+          <w:b/>
+          <w:bCs/>
+        </w:rPr>
+        <w:t>3</w:t>
+      </w:r>
+      <w:r>
+        <w:rPr>
+          <w:b/>
+          <w:bCs/>
+        </w:rPr>
+        <w:t>.</w:t>
+      </w:r>
+      <w:r>
+        <w:rPr>
+          <w:b/>
+          <w:bCs/>
+        </w:rPr>
+        <w:t>5</w:t>
+      </w:r>
+      <w:r>
+        <w:rPr>
+          <w:b/>
+          <w:bCs/>
+        </w:rPr>
+        <w:t xml:space="preserve"> [RN00</w:t>
+      </w:r>
+      <w:r>
+        <w:rPr>
+          <w:b/>
+          <w:bCs/>
+        </w:rPr>
+        <w:t>5</w:t>
+      </w:r>
+      <w:proofErr w:type="gramStart"/>
+      <w:r>
+        <w:rPr>
+          <w:b/>
+          <w:bCs/>
+        </w:rPr>
+        <w:t xml:space="preserve">] </w:t>
+      </w:r>
+      <w:r>
+        <w:rPr>
+          <w:b/>
+          <w:bCs/>
+        </w:rPr>
+        <w:t>Aplicativo</w:t>
+      </w:r>
+      <w:proofErr w:type="gramEnd"/>
+      <w:r>
+        <w:rPr>
+          <w:b/>
+          <w:bCs/>
+        </w:rPr>
+        <w:t xml:space="preserve"> com a excursão cadastrada</w:t>
+      </w:r>
+    </w:p>
+    <w:p>
+      <w:r>
+        <w:t>Aplicativo mobile para listar passageiros, dados do transporte e dados de hospedagem.</w:t>
+      </w:r>
+    </w:p>
+    <w:p>
+      <w:pPr>
+        <w:rPr>
+          <w:b/>
+          <w:bCs/>
+        </w:rPr>
+      </w:pPr>
+      <w:r>
+        <w:rPr>
+          <w:b/>
+          <w:bCs/>
+        </w:rPr>
+        <w:t>3</w:t>
+      </w:r>
+      <w:r>
+        <w:rPr>
+          <w:b/>
+          <w:bCs/>
+        </w:rPr>
+        <w:t>.</w:t>
+      </w:r>
+      <w:r>
+        <w:rPr>
+          <w:b/>
+          <w:bCs/>
+        </w:rPr>
+        <w:t>6</w:t>
+      </w:r>
+      <w:r>
+        <w:rPr>
+          <w:b/>
+          <w:bCs/>
+        </w:rPr>
+        <w:t xml:space="preserve"> [RN00</w:t>
+      </w:r>
+      <w:r>
+        <w:rPr>
+          <w:b/>
+          <w:bCs/>
+        </w:rPr>
+        <w:t>6</w:t>
+      </w:r>
+      <w:r>
+        <w:rPr>
+          <w:b/>
+          <w:bCs/>
+        </w:rPr>
+        <w:t xml:space="preserve">] </w:t>
+      </w:r>
+      <w:r>
+        <w:rPr>
+          <w:b/>
+          <w:bCs/>
+        </w:rPr>
+        <w:t>Gerar Backlog</w:t>
+      </w:r>
+    </w:p>
+    <w:p>
+      <w:r>
+        <w:t xml:space="preserve">Gerar relatório que mostre o </w:t>
+      </w:r>
+      <w:r>
+        <w:t>custo total, o valor de cada pacote, o faturamento total e o lucro/ prejuízo previsto.</w:t>
+      </w:r>
+    </w:p>
+    <w:p/>
+    <w:p>
+      <w:pPr>
         <w:rPr>
           <w:b/>
           <w:bCs/>
           <w:sz w:val="28"/>
           <w:szCs w:val="28"/>
         </w:rPr>
-        <w:t xml:space="preserve">4. REGRAS DE NEGÓCIO </w:t>
-      </w:r>
-    </w:p>
-    <w:p>
-      <w:pPr>
-        <w:rPr>
-          <w:b/>
-          <w:bCs/>
-        </w:rPr>
-      </w:pPr>
-      <w:r>
-        <w:rPr>
-          <w:b/>
-          <w:bCs/>
-        </w:rPr>
-        <w:t>4.1 [RN001] Cadastrar Viagens/ Excursões</w:t>
-      </w:r>
-    </w:p>
-    <w:p>
-      <w:r>
-        <w:t>Cadastrar data de partida, retorno, as respectivas horas, endereço de partida e destino, nome do guia responsável contendo nome, telefone e CPF, a quantidade de passageiros. É então calculado os valores totais e por pessoa</w:t>
-      </w:r>
-      <w:r>
-        <w:t xml:space="preserve"> com base nos dados inserido no cadastro de transportes e hospedagens</w:t>
-      </w:r>
-      <w:r>
+      </w:pPr>
+    </w:p>
+    <w:p>
+      <w:pPr>
+        <w:rPr>
+          <w:b/>
+          <w:bCs/>
+          <w:sz w:val="28"/>
+          <w:szCs w:val="28"/>
+        </w:rPr>
+      </w:pPr>
+    </w:p>
+    <w:p>
+      <w:pPr>
+        <w:rPr>
+          <w:b/>
+          <w:bCs/>
+          <w:sz w:val="28"/>
+          <w:szCs w:val="28"/>
+        </w:rPr>
+      </w:pPr>
+    </w:p>
+    <w:p>
+      <w:pPr>
+        <w:rPr>
+          <w:b/>
+          <w:bCs/>
+          <w:sz w:val="28"/>
+          <w:szCs w:val="28"/>
+        </w:rPr>
+      </w:pPr>
+    </w:p>
+    <w:p>
+      <w:pPr>
+        <w:rPr>
+          <w:b/>
+          <w:bCs/>
+          <w:sz w:val="28"/>
+          <w:szCs w:val="28"/>
+        </w:rPr>
+      </w:pPr>
+    </w:p>
+    <w:p>
+      <w:pPr>
+        <w:rPr>
+          <w:b/>
+          <w:bCs/>
+          <w:sz w:val="28"/>
+          <w:szCs w:val="28"/>
+        </w:rPr>
+      </w:pPr>
+      <w:r>
+        <w:rPr>
+          <w:b/>
+          <w:bCs/>
+          <w:sz w:val="28"/>
+          <w:szCs w:val="28"/>
+        </w:rPr>
+        <w:lastRenderedPageBreak/>
+        <w:t>4</w:t>
+      </w:r>
+      <w:r>
+        <w:rPr>
+          <w:b/>
+          <w:bCs/>
+          <w:sz w:val="28"/>
+          <w:szCs w:val="28"/>
+        </w:rPr>
+        <w:t xml:space="preserve">. REQUISITOS FUNCIONAIS (CASOS DE USO) </w:t>
+      </w:r>
+    </w:p>
+    <w:p>
+      <w:pPr>
+        <w:rPr>
+          <w:b/>
+          <w:bCs/>
+        </w:rPr>
+      </w:pPr>
+      <w:r>
+        <w:rPr>
+          <w:b/>
+          <w:bCs/>
+        </w:rPr>
+        <w:t>4</w:t>
+      </w:r>
+      <w:r>
+        <w:rPr>
+          <w:b/>
+          <w:bCs/>
+        </w:rPr>
+        <w:t xml:space="preserve">.1. [RF001] </w:t>
+      </w:r>
+      <w:r>
+        <w:rPr>
+          <w:b/>
+          <w:bCs/>
+        </w:rPr>
+        <w:t>Cadastrar Viagens/ Excursões</w:t>
+      </w:r>
+      <w:r>
+        <w:rPr>
+          <w:b/>
+          <w:bCs/>
+        </w:rPr>
         <w:t>.</w:t>
       </w:r>
     </w:p>
     <w:p>
-      <w:pPr>
-        <w:rPr>
-          <w:b/>
-          <w:bCs/>
-        </w:rPr>
-      </w:pPr>
-      <w:r>
-        <w:rPr>
-          <w:b/>
-          <w:bCs/>
-        </w:rPr>
-        <w:t>4.</w:t>
-      </w:r>
-      <w:r>
-        <w:rPr>
-          <w:b/>
-          <w:bCs/>
-        </w:rPr>
-        <w:t>2</w:t>
-      </w:r>
-      <w:r>
-        <w:rPr>
-          <w:b/>
-          <w:bCs/>
-        </w:rPr>
-        <w:t xml:space="preserve"> [RN00</w:t>
-      </w:r>
-      <w:r>
-        <w:rPr>
-          <w:b/>
-          <w:bCs/>
-        </w:rPr>
-        <w:t>2</w:t>
-      </w:r>
-      <w:r>
-        <w:rPr>
-          <w:b/>
-          <w:bCs/>
-        </w:rPr>
-        <w:t xml:space="preserve">] Cadastrar </w:t>
-      </w:r>
-      <w:r>
-        <w:rPr>
-          <w:b/>
-          <w:bCs/>
-        </w:rPr>
-        <w:t>Transportes</w:t>
+      <w:r>
+        <w:t>Cadastrar data de partida, retorno, as respectivas horas, endereço de partida e destino, nome do guia responsável contendo nome, telefone e CPF, a quantidade de passageiros. É então calculado os valores totais e por pessoa com base nos dados inserido no cadastro de transportes e hospedagens.</w:t>
+      </w:r>
+    </w:p>
+    <w:p/>
+    <w:p>
+      <w:r>
+        <w:t xml:space="preserve">Prioridade: (x) Essencial ( ) Importante ( ) Desejável </w:t>
+      </w:r>
+    </w:p>
+    <w:p>
+      <w:r>
+        <w:rPr>
+          <w:noProof/>
+        </w:rPr>
+        <w:drawing>
+          <wp:inline distT="0" distB="0" distL="0" distR="0" wp14:anchorId="1042600A" wp14:editId="429B7E70">
+            <wp:extent cx="5400040" cy="1116330"/>
+            <wp:effectExtent l="0" t="0" r="0" b="7620"/>
+            <wp:docPr id="98" name="Imagem 98" descr="Diagrama&#10;&#10;Descrição gerada automaticamente"/>
+            <wp:cNvGraphicFramePr>
+              <a:graphicFrameLocks xmlns:a="http://schemas.openxmlformats.org/drawingml/2006/main" noChangeAspect="1"/>
+            </wp:cNvGraphicFramePr>
+            <a:graphic xmlns:a="http://schemas.openxmlformats.org/drawingml/2006/main">
+              <a:graphicData uri="http://schemas.openxmlformats.org/drawingml/2006/picture">
+                <pic:pic xmlns:pic="http://schemas.openxmlformats.org/drawingml/2006/picture">
+                  <pic:nvPicPr>
+                    <pic:cNvPr id="1" name="Imagem 1" descr="Diagrama&#10;&#10;Descrição gerada automaticamente"/>
+                    <pic:cNvPicPr/>
+                  </pic:nvPicPr>
+                  <pic:blipFill>
+                    <a:blip r:embed="rId5"/>
+                    <a:stretch>
+                      <a:fillRect/>
+                    </a:stretch>
+                  </pic:blipFill>
+                  <pic:spPr>
+                    <a:xfrm>
+                      <a:off x="0" y="0"/>
+                      <a:ext cx="5400040" cy="1116330"/>
+                    </a:xfrm>
+                    <a:prstGeom prst="rect">
+                      <a:avLst/>
+                    </a:prstGeom>
+                  </pic:spPr>
+                </pic:pic>
+              </a:graphicData>
+            </a:graphic>
+          </wp:inline>
+        </w:drawing>
+      </w:r>
+    </w:p>
+    <w:p/>
+    <w:p>
+      <w:r>
+        <w:t xml:space="preserve">Atende as regras [RN01]. </w:t>
+      </w:r>
+    </w:p>
+    <w:p/>
+    <w:p>
+      <w:pPr>
+        <w:rPr>
+          <w:b/>
+          <w:bCs/>
+        </w:rPr>
+      </w:pPr>
+      <w:r>
+        <w:rPr>
+          <w:b/>
+          <w:bCs/>
+        </w:rPr>
+        <w:t>4</w:t>
+      </w:r>
+      <w:r>
+        <w:rPr>
+          <w:b/>
+          <w:bCs/>
+        </w:rPr>
+        <w:t xml:space="preserve">.2. [RF002] </w:t>
+      </w:r>
+      <w:r>
+        <w:rPr>
+          <w:b/>
+          <w:bCs/>
+        </w:rPr>
+        <w:t>Cadastrar Transportes</w:t>
+      </w:r>
+      <w:r>
+        <w:rPr>
+          <w:b/>
+          <w:bCs/>
+        </w:rPr>
+        <w:t>.</w:t>
       </w:r>
     </w:p>
     <w:p>
@@ -392,25 +806,101 @@
         <w:t>Cadastrar tipo de transporte</w:t>
       </w:r>
       <w:r>
-        <w:t xml:space="preserve">(van/ônibus), os dados da empresa </w:t>
-      </w:r>
-      <w:r>
-        <w:t>como nome, razão social, CNPJ, a quantidade de lugares, os dados do motorista (nome, telefone, CPF), e observações como onde o motorista ficará hospedado e taxas turísticas do município.</w:t>
-      </w:r>
-    </w:p>
-    <w:p>
-      <w:pPr>
-        <w:rPr>
-          <w:b/>
-          <w:bCs/>
-        </w:rPr>
-      </w:pPr>
-      <w:r>
-        <w:rPr>
-          <w:b/>
-          <w:bCs/>
-        </w:rPr>
-        <w:t>4.</w:t>
+        <w:t>(van/ônibus), os dados da empresa como nome, razão social, CNPJ, a quantidade de lugares, os dados do motorista (nome, telefone, CPF), e observações como onde o motorista ficará hospedado e taxas turísticas do município.</w:t>
+      </w:r>
+    </w:p>
+    <w:p/>
+    <w:p>
+      <w:r>
+        <w:t xml:space="preserve">Prioridade: (x) Essencial ( ) Importante ( ) Desejável </w:t>
+      </w:r>
+    </w:p>
+    <w:p>
+      <w:r>
+        <w:rPr>
+          <w:noProof/>
+        </w:rPr>
+        <w:drawing>
+          <wp:inline distT="0" distB="0" distL="0" distR="0" wp14:anchorId="698CD7EC" wp14:editId="5B446647">
+            <wp:extent cx="2934109" cy="1733792"/>
+            <wp:effectExtent l="0" t="0" r="0" b="0"/>
+            <wp:docPr id="99" name="Imagem 99" descr="Diagrama&#10;&#10;Descrição gerada automaticamente"/>
+            <wp:cNvGraphicFramePr>
+              <a:graphicFrameLocks xmlns:a="http://schemas.openxmlformats.org/drawingml/2006/main" noChangeAspect="1"/>
+            </wp:cNvGraphicFramePr>
+            <a:graphic xmlns:a="http://schemas.openxmlformats.org/drawingml/2006/main">
+              <a:graphicData uri="http://schemas.openxmlformats.org/drawingml/2006/picture">
+                <pic:pic xmlns:pic="http://schemas.openxmlformats.org/drawingml/2006/picture">
+                  <pic:nvPicPr>
+                    <pic:cNvPr id="2" name="Imagem 2" descr="Diagrama&#10;&#10;Descrição gerada automaticamente"/>
+                    <pic:cNvPicPr/>
+                  </pic:nvPicPr>
+                  <pic:blipFill>
+                    <a:blip r:embed="rId6"/>
+                    <a:stretch>
+                      <a:fillRect/>
+                    </a:stretch>
+                  </pic:blipFill>
+                  <pic:spPr>
+                    <a:xfrm>
+                      <a:off x="0" y="0"/>
+                      <a:ext cx="2934109" cy="1733792"/>
+                    </a:xfrm>
+                    <a:prstGeom prst="rect">
+                      <a:avLst/>
+                    </a:prstGeom>
+                  </pic:spPr>
+                </pic:pic>
+              </a:graphicData>
+            </a:graphic>
+          </wp:inline>
+        </w:drawing>
+      </w:r>
+    </w:p>
+    <w:p/>
+    <w:p>
+      <w:r>
+        <w:t>Atende as regras [RN02].</w:t>
+      </w:r>
+    </w:p>
+    <w:p/>
+    <w:p>
+      <w:pPr>
+        <w:rPr>
+          <w:b/>
+          <w:bCs/>
+        </w:rPr>
+      </w:pPr>
+    </w:p>
+    <w:p>
+      <w:pPr>
+        <w:rPr>
+          <w:b/>
+          <w:bCs/>
+        </w:rPr>
+      </w:pPr>
+    </w:p>
+    <w:p>
+      <w:pPr>
+        <w:rPr>
+          <w:b/>
+          <w:bCs/>
+        </w:rPr>
+      </w:pPr>
+      <w:r>
+        <w:rPr>
+          <w:b/>
+          <w:bCs/>
+        </w:rPr>
+        <w:lastRenderedPageBreak/>
+        <w:t>4</w:t>
+      </w:r>
+      <w:r>
+        <w:rPr>
+          <w:b/>
+          <w:bCs/>
+        </w:rPr>
+        <w:t>.</w:t>
       </w:r>
       <w:r>
         <w:rPr>
@@ -424,7 +914,7 @@
           <w:b/>
           <w:bCs/>
         </w:rPr>
-        <w:t xml:space="preserve"> [RN00</w:t>
+        <w:t>. [RF00</w:t>
       </w:r>
       <w:r>
         <w:rPr>
@@ -438,14 +928,21 @@
           <w:b/>
           <w:bCs/>
         </w:rPr>
-        <w:t xml:space="preserve">] Cadastrar </w:t>
-      </w:r>
-      <w:r>
-        <w:rPr>
-          <w:b/>
-          <w:bCs/>
-        </w:rPr>
-        <w:t>Clientes</w:t>
+        <w:t xml:space="preserve">] </w:t>
+      </w:r>
+      <w:r>
+        <w:rPr>
+          <w:b/>
+          <w:bCs/>
+        </w:rPr>
+        <w:t>Cadastrar Clientes</w:t>
+      </w:r>
+      <w:r>
+        <w:rPr>
+          <w:b/>
+          <w:bCs/>
+        </w:rPr>
+        <w:t>.</w:t>
       </w:r>
     </w:p>
     <w:p>
@@ -456,47 +953,67 @@
         <w:t>ar nome, RG, CPF, data de nascimento, endereço, tipo de passageiro (filho menor de idade com menos de 3 anos será gratuito, com mais de 12 anos, pagará meia. No caso de idoso, com mais de 60 anos pagará meia).</w:t>
       </w:r>
     </w:p>
-    <w:p>
-      <w:pPr>
-        <w:rPr>
-          <w:b/>
-          <w:bCs/>
-        </w:rPr>
-      </w:pPr>
-      <w:r>
-        <w:rPr>
-          <w:b/>
-          <w:bCs/>
-        </w:rPr>
-        <w:t>4.</w:t>
-      </w:r>
-      <w:r>
-        <w:rPr>
-          <w:b/>
-          <w:bCs/>
-        </w:rPr>
-        <w:t>4</w:t>
-      </w:r>
-      <w:r>
-        <w:rPr>
-          <w:b/>
-          <w:bCs/>
-        </w:rPr>
-        <w:t xml:space="preserve"> [RN00</w:t>
-      </w:r>
-      <w:r>
-        <w:rPr>
-          <w:b/>
-          <w:bCs/>
-        </w:rPr>
-        <w:t>4</w:t>
-      </w:r>
-      <w:r>
-        <w:rPr>
-          <w:b/>
-          <w:bCs/>
-        </w:rPr>
-        <w:t xml:space="preserve">] Cadastrar </w:t>
+    <w:p/>
+    <w:p>
+      <w:r>
+        <w:t xml:space="preserve">Prioridade: (x) Essencial ( ) Importante ( ) Desejável </w:t>
+      </w:r>
+    </w:p>
+    <w:p>
+      <w:r>
+        <w:rPr>
+          <w:noProof/>
+        </w:rPr>
+        <w:drawing>
+          <wp:inline distT="0" distB="0" distL="0" distR="0" wp14:anchorId="33DDA29A" wp14:editId="58B3AE62">
+            <wp:extent cx="4753638" cy="2010056"/>
+            <wp:effectExtent l="0" t="0" r="0" b="9525"/>
+            <wp:docPr id="100" name="Imagem 100" descr="Diagrama&#10;&#10;Descrição gerada automaticamente"/>
+            <wp:cNvGraphicFramePr>
+              <a:graphicFrameLocks xmlns:a="http://schemas.openxmlformats.org/drawingml/2006/main" noChangeAspect="1"/>
+            </wp:cNvGraphicFramePr>
+            <a:graphic xmlns:a="http://schemas.openxmlformats.org/drawingml/2006/main">
+              <a:graphicData uri="http://schemas.openxmlformats.org/drawingml/2006/picture">
+                <pic:pic xmlns:pic="http://schemas.openxmlformats.org/drawingml/2006/picture">
+                  <pic:nvPicPr>
+                    <pic:cNvPr id="5" name="Imagem 5" descr="Diagrama&#10;&#10;Descrição gerada automaticamente"/>
+                    <pic:cNvPicPr/>
+                  </pic:nvPicPr>
+                  <pic:blipFill>
+                    <a:blip r:embed="rId7"/>
+                    <a:stretch>
+                      <a:fillRect/>
+                    </a:stretch>
+                  </pic:blipFill>
+                  <pic:spPr>
+                    <a:xfrm>
+                      <a:off x="0" y="0"/>
+                      <a:ext cx="4753638" cy="2010056"/>
+                    </a:xfrm>
+                    <a:prstGeom prst="rect">
+                      <a:avLst/>
+                    </a:prstGeom>
+                  </pic:spPr>
+                </pic:pic>
+              </a:graphicData>
+            </a:graphic>
+          </wp:inline>
+        </w:drawing>
+      </w:r>
+    </w:p>
+    <w:p/>
+    <w:p>
+      <w:r>
+        <w:t>Atende as regras [RN03].</w:t>
+      </w:r>
+    </w:p>
+    <w:p>
+      <w:r>
+        <w:rPr>
+          <w:b/>
+          <w:bCs/>
+        </w:rPr>
+        <w:t xml:space="preserve">4.4. [RF004] Cadastrar </w:t>
       </w:r>
       <w:r>
         <w:rPr>
@@ -505,133 +1022,263 @@
         </w:rPr>
         <w:t>Hospedagens</w:t>
       </w:r>
+      <w:r>
+        <w:rPr>
+          <w:b/>
+          <w:bCs/>
+        </w:rPr>
+        <w:t>.</w:t>
+      </w:r>
     </w:p>
     <w:p>
       <w:r>
         <w:t>Cadastrar dados da pessoa responsável pela hospedagem (nome, telefone, CPF), o endereço e o custo total.</w:t>
       </w:r>
     </w:p>
-    <w:p>
-      <w:pPr>
-        <w:rPr>
-          <w:b/>
-          <w:bCs/>
-        </w:rPr>
-      </w:pPr>
-      <w:r>
-        <w:rPr>
-          <w:b/>
-          <w:bCs/>
-        </w:rPr>
-        <w:t>4.</w:t>
-      </w:r>
-      <w:r>
-        <w:rPr>
-          <w:b/>
-          <w:bCs/>
-        </w:rPr>
-        <w:t>5</w:t>
-      </w:r>
-      <w:r>
-        <w:rPr>
-          <w:b/>
-          <w:bCs/>
-        </w:rPr>
-        <w:t xml:space="preserve"> [RN00</w:t>
-      </w:r>
-      <w:r>
-        <w:rPr>
-          <w:b/>
-          <w:bCs/>
-        </w:rPr>
-        <w:t>5</w:t>
-      </w:r>
-      <w:proofErr w:type="gramStart"/>
-      <w:r>
-        <w:rPr>
-          <w:b/>
-          <w:bCs/>
-        </w:rPr>
-        <w:t xml:space="preserve">] </w:t>
-      </w:r>
-      <w:r>
-        <w:rPr>
-          <w:b/>
-          <w:bCs/>
-        </w:rPr>
-        <w:t>Aplicativo</w:t>
-      </w:r>
-      <w:proofErr w:type="gramEnd"/>
-      <w:r>
-        <w:rPr>
-          <w:b/>
-          <w:bCs/>
-        </w:rPr>
-        <w:t xml:space="preserve"> com a excursão cadastrada</w:t>
-      </w:r>
-    </w:p>
-    <w:p>
-      <w:r>
+    <w:p/>
+    <w:p>
+      <w:r>
+        <w:t xml:space="preserve">Prioridade: (x) Essencial ( ) Importante ( ) Desejável </w:t>
+      </w:r>
+    </w:p>
+    <w:p>
+      <w:r>
+        <w:rPr>
+          <w:noProof/>
+        </w:rPr>
+        <w:drawing>
+          <wp:inline distT="0" distB="0" distL="0" distR="0" wp14:anchorId="018B6FDA" wp14:editId="5D4EB2DE">
+            <wp:extent cx="4639322" cy="1848108"/>
+            <wp:effectExtent l="0" t="0" r="0" b="0"/>
+            <wp:docPr id="101" name="Imagem 101" descr="Diagrama&#10;&#10;Descrição gerada automaticamente"/>
+            <wp:cNvGraphicFramePr>
+              <a:graphicFrameLocks xmlns:a="http://schemas.openxmlformats.org/drawingml/2006/main" noChangeAspect="1"/>
+            </wp:cNvGraphicFramePr>
+            <a:graphic xmlns:a="http://schemas.openxmlformats.org/drawingml/2006/main">
+              <a:graphicData uri="http://schemas.openxmlformats.org/drawingml/2006/picture">
+                <pic:pic xmlns:pic="http://schemas.openxmlformats.org/drawingml/2006/picture">
+                  <pic:nvPicPr>
+                    <pic:cNvPr id="7" name="Imagem 7" descr="Diagrama&#10;&#10;Descrição gerada automaticamente"/>
+                    <pic:cNvPicPr/>
+                  </pic:nvPicPr>
+                  <pic:blipFill>
+                    <a:blip r:embed="rId8"/>
+                    <a:stretch>
+                      <a:fillRect/>
+                    </a:stretch>
+                  </pic:blipFill>
+                  <pic:spPr>
+                    <a:xfrm>
+                      <a:off x="0" y="0"/>
+                      <a:ext cx="4639322" cy="1848108"/>
+                    </a:xfrm>
+                    <a:prstGeom prst="rect">
+                      <a:avLst/>
+                    </a:prstGeom>
+                  </pic:spPr>
+                </pic:pic>
+              </a:graphicData>
+            </a:graphic>
+          </wp:inline>
+        </w:drawing>
+      </w:r>
+    </w:p>
+    <w:p>
+      <w:r>
+        <w:t> </w:t>
+      </w:r>
+    </w:p>
+    <w:p>
+      <w:r>
+        <w:t>Atende as regras [RN04].</w:t>
+      </w:r>
+    </w:p>
+    <w:p/>
+    <w:p>
+      <w:pPr>
+        <w:rPr>
+          <w:b/>
+          <w:bCs/>
+        </w:rPr>
+      </w:pPr>
+    </w:p>
+    <w:p>
+      <w:pPr>
+        <w:rPr>
+          <w:b/>
+          <w:bCs/>
+        </w:rPr>
+      </w:pPr>
+    </w:p>
+    <w:p>
+      <w:r>
+        <w:rPr>
+          <w:b/>
+          <w:bCs/>
+        </w:rPr>
         <w:lastRenderedPageBreak/>
+        <w:t>4.5. [RF005]</w:t>
+      </w:r>
+      <w:r>
+        <w:rPr>
+          <w:b/>
+          <w:bCs/>
+        </w:rPr>
+        <w:t xml:space="preserve"> </w:t>
+      </w:r>
+      <w:r>
+        <w:rPr>
+          <w:b/>
+          <w:bCs/>
+        </w:rPr>
+        <w:t xml:space="preserve">Listar dados da </w:t>
+      </w:r>
+      <w:r>
+        <w:rPr>
+          <w:b/>
+          <w:bCs/>
+        </w:rPr>
+        <w:t>excursão</w:t>
+      </w:r>
+      <w:r>
+        <w:rPr>
+          <w:b/>
+          <w:bCs/>
+        </w:rPr>
+        <w:t xml:space="preserve"> por aplicação mobile.</w:t>
+      </w:r>
+    </w:p>
+    <w:p>
+      <w:r>
         <w:t>Aplicativo mobile para listar passageiros, dados do transporte e dados de hospedagem.</w:t>
       </w:r>
     </w:p>
-    <w:p>
-      <w:pPr>
-        <w:rPr>
-          <w:b/>
-          <w:bCs/>
-        </w:rPr>
-      </w:pPr>
-      <w:r>
-        <w:rPr>
-          <w:b/>
-          <w:bCs/>
-        </w:rPr>
-        <w:t>4.</w:t>
-      </w:r>
-      <w:r>
-        <w:rPr>
-          <w:b/>
-          <w:bCs/>
-        </w:rPr>
-        <w:t>6</w:t>
-      </w:r>
-      <w:r>
-        <w:rPr>
-          <w:b/>
-          <w:bCs/>
-        </w:rPr>
-        <w:t xml:space="preserve"> [RN00</w:t>
-      </w:r>
-      <w:r>
-        <w:rPr>
-          <w:b/>
-          <w:bCs/>
-        </w:rPr>
-        <w:t>6</w:t>
-      </w:r>
-      <w:r>
-        <w:rPr>
-          <w:b/>
-          <w:bCs/>
-        </w:rPr>
-        <w:t xml:space="preserve">] </w:t>
-      </w:r>
-      <w:r>
-        <w:rPr>
-          <w:b/>
-          <w:bCs/>
-        </w:rPr>
-        <w:t>Gerar Backlog</w:t>
-      </w:r>
-    </w:p>
-    <w:p>
-      <w:r>
-        <w:t xml:space="preserve">Gerar relatório que mostre o </w:t>
-      </w:r>
-      <w:r>
-        <w:t>custo total, o valor de cada pacote, o faturamento total e o lucro/ prejuízo previsto.</w:t>
+    <w:p/>
+    <w:p>
+      <w:r>
+        <w:t xml:space="preserve">Prioridade: (x) Essencial ( ) Importante ( ) Desejável </w:t>
+      </w:r>
+    </w:p>
+    <w:p>
+      <w:r>
+        <w:drawing>
+          <wp:inline distT="0" distB="0" distL="0" distR="0" wp14:anchorId="21A7AC05" wp14:editId="387EF31D">
+            <wp:extent cx="2343477" cy="971686"/>
+            <wp:effectExtent l="0" t="0" r="0" b="0"/>
+            <wp:docPr id="2" name="Imagem 2" descr="Diagrama&#10;&#10;Descrição gerada automaticamente"/>
+            <wp:cNvGraphicFramePr>
+              <a:graphicFrameLocks xmlns:a="http://schemas.openxmlformats.org/drawingml/2006/main" noChangeAspect="1"/>
+            </wp:cNvGraphicFramePr>
+            <a:graphic xmlns:a="http://schemas.openxmlformats.org/drawingml/2006/main">
+              <a:graphicData uri="http://schemas.openxmlformats.org/drawingml/2006/picture">
+                <pic:pic xmlns:pic="http://schemas.openxmlformats.org/drawingml/2006/picture">
+                  <pic:nvPicPr>
+                    <pic:cNvPr id="2" name="Imagem 2" descr="Diagrama&#10;&#10;Descrição gerada automaticamente"/>
+                    <pic:cNvPicPr/>
+                  </pic:nvPicPr>
+                  <pic:blipFill>
+                    <a:blip r:embed="rId9"/>
+                    <a:stretch>
+                      <a:fillRect/>
+                    </a:stretch>
+                  </pic:blipFill>
+                  <pic:spPr>
+                    <a:xfrm>
+                      <a:off x="0" y="0"/>
+                      <a:ext cx="2343477" cy="971686"/>
+                    </a:xfrm>
+                    <a:prstGeom prst="rect">
+                      <a:avLst/>
+                    </a:prstGeom>
+                  </pic:spPr>
+                </pic:pic>
+              </a:graphicData>
+            </a:graphic>
+          </wp:inline>
+        </w:drawing>
+      </w:r>
+    </w:p>
+    <w:p>
+      <w:r>
+        <w:t> </w:t>
+      </w:r>
+    </w:p>
+    <w:p>
+      <w:r>
+        <w:t>Atende as regras [RN05].</w:t>
+      </w:r>
+    </w:p>
+    <w:p/>
+    <w:p>
+      <w:r>
+        <w:rPr>
+          <w:b/>
+          <w:bCs/>
+        </w:rPr>
+        <w:t>4.6. [RF006] Gerar Relatório.</w:t>
+      </w:r>
+    </w:p>
+    <w:p>
+      <w:r>
+        <w:t>Gerar relatório que mostre o custo total, o valor de cada pacote, o faturamento total e o lucro/ prejuízo previsto.</w:t>
+      </w:r>
+    </w:p>
+    <w:p/>
+    <w:p>
+      <w:r>
+        <w:t xml:space="preserve">Prioridade: (x) Essencial ( ) Importante ( ) Desejável </w:t>
+      </w:r>
+    </w:p>
+    <w:p>
+      <w:r>
+        <w:rPr>
+          <w:noProof/>
+        </w:rPr>
+        <w:drawing>
+          <wp:inline distT="0" distB="0" distL="0" distR="0" wp14:anchorId="4664EB06" wp14:editId="28991BF0">
+            <wp:extent cx="3915321" cy="1295581"/>
+            <wp:effectExtent l="0" t="0" r="0" b="0"/>
+            <wp:docPr id="103" name="Imagem 103" descr="Diagrama&#10;&#10;Descrição gerada automaticamente"/>
+            <wp:cNvGraphicFramePr>
+              <a:graphicFrameLocks xmlns:a="http://schemas.openxmlformats.org/drawingml/2006/main" noChangeAspect="1"/>
+            </wp:cNvGraphicFramePr>
+            <a:graphic xmlns:a="http://schemas.openxmlformats.org/drawingml/2006/main">
+              <a:graphicData uri="http://schemas.openxmlformats.org/drawingml/2006/picture">
+                <pic:pic xmlns:pic="http://schemas.openxmlformats.org/drawingml/2006/picture">
+                  <pic:nvPicPr>
+                    <pic:cNvPr id="13" name="Imagem 13" descr="Diagrama&#10;&#10;Descrição gerada automaticamente"/>
+                    <pic:cNvPicPr/>
+                  </pic:nvPicPr>
+                  <pic:blipFill>
+                    <a:blip r:embed="rId10"/>
+                    <a:stretch>
+                      <a:fillRect/>
+                    </a:stretch>
+                  </pic:blipFill>
+                  <pic:spPr>
+                    <a:xfrm>
+                      <a:off x="0" y="0"/>
+                      <a:ext cx="3915321" cy="1295581"/>
+                    </a:xfrm>
+                    <a:prstGeom prst="rect">
+                      <a:avLst/>
+                    </a:prstGeom>
+                  </pic:spPr>
+                </pic:pic>
+              </a:graphicData>
+            </a:graphic>
+          </wp:inline>
+        </w:drawing>
+      </w:r>
+    </w:p>
+    <w:p>
+      <w:r>
+        <w:t> </w:t>
+      </w:r>
+    </w:p>
+    <w:p>
+      <w:r>
+        <w:t>Atende as regras [RN06].</w:t>
       </w:r>
     </w:p>
     <w:p/>
@@ -645,22 +1292,83 @@
           <w:szCs w:val="28"/>
         </w:rPr>
       </w:pPr>
-      <w:r>
+    </w:p>
+    <w:p>
+      <w:pPr>
         <w:rPr>
           <w:b/>
           <w:bCs/>
           <w:sz w:val="28"/>
           <w:szCs w:val="28"/>
         </w:rPr>
-        <w:t>5</w:t>
-      </w:r>
-      <w:r>
+      </w:pPr>
+    </w:p>
+    <w:p>
+      <w:pPr>
         <w:rPr>
           <w:b/>
           <w:bCs/>
           <w:sz w:val="28"/>
           <w:szCs w:val="28"/>
         </w:rPr>
+      </w:pPr>
+    </w:p>
+    <w:p>
+      <w:pPr>
+        <w:rPr>
+          <w:b/>
+          <w:bCs/>
+          <w:sz w:val="28"/>
+          <w:szCs w:val="28"/>
+        </w:rPr>
+      </w:pPr>
+    </w:p>
+    <w:p>
+      <w:pPr>
+        <w:rPr>
+          <w:b/>
+          <w:bCs/>
+          <w:sz w:val="28"/>
+          <w:szCs w:val="28"/>
+        </w:rPr>
+      </w:pPr>
+    </w:p>
+    <w:p>
+      <w:pPr>
+        <w:rPr>
+          <w:b/>
+          <w:bCs/>
+          <w:sz w:val="28"/>
+          <w:szCs w:val="28"/>
+        </w:rPr>
+      </w:pPr>
+    </w:p>
+    <w:p>
+      <w:pPr>
+        <w:rPr>
+          <w:b/>
+          <w:bCs/>
+          <w:sz w:val="28"/>
+          <w:szCs w:val="28"/>
+        </w:rPr>
+      </w:pPr>
+      <w:r>
+        <w:rPr>
+          <w:b/>
+          <w:bCs/>
+          <w:sz w:val="28"/>
+          <w:szCs w:val="28"/>
+        </w:rPr>
+        <w:lastRenderedPageBreak/>
+        <w:t>5</w:t>
+      </w:r>
+      <w:r>
+        <w:rPr>
+          <w:b/>
+          <w:bCs/>
+          <w:sz w:val="28"/>
+          <w:szCs w:val="28"/>
+        </w:rPr>
         <w:t xml:space="preserve">. REQUISITOS NÃO FUNCIONAIS </w:t>
       </w:r>
     </w:p>
@@ -733,33 +1441,168 @@
       </w:r>
       <w:proofErr w:type="spellStart"/>
       <w:r>
+        <w:t>JavaScript</w:t>
+      </w:r>
+      <w:proofErr w:type="spellEnd"/>
+      <w:r>
+        <w:t xml:space="preserve"> </w:t>
+      </w:r>
+      <w:r>
+        <w:t>(</w:t>
+      </w:r>
+      <w:proofErr w:type="spellStart"/>
+      <w:r>
         <w:t>React-Native</w:t>
       </w:r>
       <w:proofErr w:type="spellEnd"/>
       <w:r>
-        <w:t xml:space="preserve"> (</w:t>
-      </w:r>
-      <w:proofErr w:type="spellStart"/>
-      <w:r>
-        <w:t>JavaScript</w:t>
-      </w:r>
-      <w:proofErr w:type="spellEnd"/>
-      <w:r>
         <w:t xml:space="preserve">). </w:t>
       </w:r>
     </w:p>
-    <w:p>
-      <w:pPr>
-        <w:rPr>
-          <w:b/>
-          <w:bCs/>
-        </w:rPr>
-      </w:pPr>
-      <w:r>
-        <w:rPr>
-          <w:b/>
-          <w:bCs/>
-        </w:rPr>
+    <w:p/>
+    <w:p>
+      <w:r>
+        <w:rPr>
+          <w:noProof/>
+        </w:rPr>
+        <w:drawing>
+          <wp:inline distT="0" distB="0" distL="0" distR="0" wp14:anchorId="57A8A58D" wp14:editId="36E1C048">
+            <wp:extent cx="5400040" cy="4244975"/>
+            <wp:effectExtent l="0" t="0" r="0" b="3175"/>
+            <wp:docPr id="1" name="Imagem 1" descr="Diagrama&#10;&#10;Descrição gerada automaticamente"/>
+            <wp:cNvGraphicFramePr>
+              <a:graphicFrameLocks xmlns:a="http://schemas.openxmlformats.org/drawingml/2006/main" noChangeAspect="1"/>
+            </wp:cNvGraphicFramePr>
+            <a:graphic xmlns:a="http://schemas.openxmlformats.org/drawingml/2006/main">
+              <a:graphicData uri="http://schemas.openxmlformats.org/drawingml/2006/picture">
+                <pic:pic xmlns:pic="http://schemas.openxmlformats.org/drawingml/2006/picture">
+                  <pic:nvPicPr>
+                    <pic:cNvPr id="1" name="Imagem 1" descr="Diagrama&#10;&#10;Descrição gerada automaticamente"/>
+                    <pic:cNvPicPr/>
+                  </pic:nvPicPr>
+                  <pic:blipFill>
+                    <a:blip r:embed="rId11"/>
+                    <a:stretch>
+                      <a:fillRect/>
+                    </a:stretch>
+                  </pic:blipFill>
+                  <pic:spPr>
+                    <a:xfrm>
+                      <a:off x="0" y="0"/>
+                      <a:ext cx="5400040" cy="4244975"/>
+                    </a:xfrm>
+                    <a:prstGeom prst="rect">
+                      <a:avLst/>
+                    </a:prstGeom>
+                  </pic:spPr>
+                </pic:pic>
+              </a:graphicData>
+            </a:graphic>
+          </wp:inline>
+        </w:drawing>
+      </w:r>
+    </w:p>
+    <w:p>
+      <w:pPr>
+        <w:rPr>
+          <w:b/>
+          <w:bCs/>
+        </w:rPr>
+      </w:pPr>
+    </w:p>
+    <w:p>
+      <w:pPr>
+        <w:rPr>
+          <w:b/>
+          <w:bCs/>
+        </w:rPr>
+      </w:pPr>
+    </w:p>
+    <w:p>
+      <w:pPr>
+        <w:rPr>
+          <w:b/>
+          <w:bCs/>
+        </w:rPr>
+      </w:pPr>
+    </w:p>
+    <w:p>
+      <w:pPr>
+        <w:rPr>
+          <w:b/>
+          <w:bCs/>
+        </w:rPr>
+      </w:pPr>
+    </w:p>
+    <w:p>
+      <w:pPr>
+        <w:rPr>
+          <w:b/>
+          <w:bCs/>
+        </w:rPr>
+      </w:pPr>
+    </w:p>
+    <w:p>
+      <w:pPr>
+        <w:rPr>
+          <w:b/>
+          <w:bCs/>
+        </w:rPr>
+      </w:pPr>
+    </w:p>
+    <w:p>
+      <w:pPr>
+        <w:rPr>
+          <w:b/>
+          <w:bCs/>
+        </w:rPr>
+      </w:pPr>
+    </w:p>
+    <w:p>
+      <w:pPr>
+        <w:rPr>
+          <w:b/>
+          <w:bCs/>
+        </w:rPr>
+      </w:pPr>
+    </w:p>
+    <w:p>
+      <w:pPr>
+        <w:rPr>
+          <w:b/>
+          <w:bCs/>
+        </w:rPr>
+      </w:pPr>
+    </w:p>
+    <w:p>
+      <w:pPr>
+        <w:rPr>
+          <w:b/>
+          <w:bCs/>
+        </w:rPr>
+      </w:pPr>
+    </w:p>
+    <w:p>
+      <w:pPr>
+        <w:rPr>
+          <w:b/>
+          <w:bCs/>
+        </w:rPr>
+      </w:pPr>
+    </w:p>
+    <w:p>
+      <w:pPr>
+        <w:rPr>
+          <w:b/>
+          <w:bCs/>
+        </w:rPr>
+      </w:pPr>
+      <w:r>
+        <w:rPr>
+          <w:b/>
+          <w:bCs/>
+        </w:rPr>
+        <w:lastRenderedPageBreak/>
         <w:t>5</w:t>
       </w:r>
       <w:r>
@@ -772,7 +1615,13 @@
     </w:p>
     <w:p>
       <w:r>
-        <w:t xml:space="preserve">Os servidores utilizados neste projeto são: Apache-tomcat-8.5.24. </w:t>
+        <w:t>Os servidores utilizados neste projeto são:</w:t>
+      </w:r>
+      <w:r>
+        <w:t xml:space="preserve"> Azure</w:t>
+      </w:r>
+      <w:r>
+        <w:t xml:space="preserve">. </w:t>
       </w:r>
     </w:p>
     <w:p>
@@ -780,6 +1629,382 @@
         <w:t>Atende as regras [RN03].</w:t>
       </w:r>
     </w:p>
+    <w:p>
+      <w:r>
+        <w:rPr>
+          <w:noProof/>
+        </w:rPr>
+        <w:drawing>
+          <wp:inline distT="0" distB="0" distL="0" distR="0" wp14:anchorId="658F3257" wp14:editId="418B2A84">
+            <wp:extent cx="1752845" cy="2543530"/>
+            <wp:effectExtent l="0" t="0" r="0" b="0"/>
+            <wp:docPr id="104" name="Imagem 104" descr="Diagrama&#10;&#10;Descrição gerada automaticamente"/>
+            <wp:cNvGraphicFramePr>
+              <a:graphicFrameLocks xmlns:a="http://schemas.openxmlformats.org/drawingml/2006/main" noChangeAspect="1"/>
+            </wp:cNvGraphicFramePr>
+            <a:graphic xmlns:a="http://schemas.openxmlformats.org/drawingml/2006/main">
+              <a:graphicData uri="http://schemas.openxmlformats.org/drawingml/2006/picture">
+                <pic:pic xmlns:pic="http://schemas.openxmlformats.org/drawingml/2006/picture">
+                  <pic:nvPicPr>
+                    <pic:cNvPr id="104" name="Imagem 104" descr="Diagrama&#10;&#10;Descrição gerada automaticamente"/>
+                    <pic:cNvPicPr/>
+                  </pic:nvPicPr>
+                  <pic:blipFill>
+                    <a:blip r:embed="rId12"/>
+                    <a:stretch>
+                      <a:fillRect/>
+                    </a:stretch>
+                  </pic:blipFill>
+                  <pic:spPr>
+                    <a:xfrm>
+                      <a:off x="0" y="0"/>
+                      <a:ext cx="1752845" cy="2543530"/>
+                    </a:xfrm>
+                    <a:prstGeom prst="rect">
+                      <a:avLst/>
+                    </a:prstGeom>
+                  </pic:spPr>
+                </pic:pic>
+              </a:graphicData>
+            </a:graphic>
+          </wp:inline>
+        </w:drawing>
+      </w:r>
+    </w:p>
+    <w:p>
+      <w:pPr>
+        <w:pStyle w:val="NormalWeb"/>
+        <w:rPr>
+          <w:rFonts w:asciiTheme="minorHAnsi" w:eastAsiaTheme="minorHAnsi" w:hAnsiTheme="minorHAnsi" w:cstheme="minorBidi"/>
+          <w:sz w:val="22"/>
+          <w:szCs w:val="22"/>
+          <w:lang w:eastAsia="en-US"/>
+        </w:rPr>
+      </w:pPr>
+      <w:r>
+        <w:rPr>
+          <w:rFonts w:asciiTheme="minorHAnsi" w:eastAsiaTheme="minorHAnsi" w:hAnsiTheme="minorHAnsi" w:cstheme="minorBidi"/>
+          <w:b/>
+          <w:bCs/>
+          <w:sz w:val="22"/>
+          <w:szCs w:val="22"/>
+          <w:lang w:eastAsia="en-US"/>
+        </w:rPr>
+        <w:t>5.3. [NF003] Acesso ao usuário</w:t>
+      </w:r>
+      <w:r>
+        <w:t> </w:t>
+      </w:r>
+      <w:r>
+        <w:br/>
+      </w:r>
+      <w:r>
+        <w:rPr>
+          <w:rFonts w:asciiTheme="minorHAnsi" w:eastAsiaTheme="minorHAnsi" w:hAnsiTheme="minorHAnsi" w:cstheme="minorBidi"/>
+          <w:sz w:val="22"/>
+          <w:szCs w:val="22"/>
+          <w:lang w:eastAsia="en-US"/>
+        </w:rPr>
+        <w:t>    O Usuário pode acessar sistema de qualquer lugar ou aparelho</w:t>
+      </w:r>
+    </w:p>
+    <w:p>
+      <w:pPr>
+        <w:pStyle w:val="NormalWeb"/>
+        <w:rPr>
+          <w:rFonts w:asciiTheme="minorHAnsi" w:eastAsiaTheme="minorHAnsi" w:hAnsiTheme="minorHAnsi" w:cstheme="minorBidi"/>
+          <w:sz w:val="22"/>
+          <w:szCs w:val="22"/>
+          <w:lang w:eastAsia="en-US"/>
+        </w:rPr>
+      </w:pPr>
+      <w:r>
+        <w:rPr>
+          <w:rFonts w:asciiTheme="minorHAnsi" w:eastAsiaTheme="minorHAnsi" w:hAnsiTheme="minorHAnsi" w:cstheme="minorBidi"/>
+          <w:noProof/>
+          <w:sz w:val="22"/>
+          <w:szCs w:val="22"/>
+          <w:lang w:eastAsia="en-US"/>
+        </w:rPr>
+        <w:drawing>
+          <wp:inline distT="0" distB="0" distL="0" distR="0" wp14:anchorId="28BD8180" wp14:editId="091DDCCD">
+            <wp:extent cx="4715533" cy="4648849"/>
+            <wp:effectExtent l="0" t="0" r="8890" b="0"/>
+            <wp:docPr id="105" name="Imagem 105" descr="Diagrama&#10;&#10;Descrição gerada automaticamente"/>
+            <wp:cNvGraphicFramePr>
+              <a:graphicFrameLocks xmlns:a="http://schemas.openxmlformats.org/drawingml/2006/main" noChangeAspect="1"/>
+            </wp:cNvGraphicFramePr>
+            <a:graphic xmlns:a="http://schemas.openxmlformats.org/drawingml/2006/main">
+              <a:graphicData uri="http://schemas.openxmlformats.org/drawingml/2006/picture">
+                <pic:pic xmlns:pic="http://schemas.openxmlformats.org/drawingml/2006/picture">
+                  <pic:nvPicPr>
+                    <pic:cNvPr id="105" name="Imagem 105" descr="Diagrama&#10;&#10;Descrição gerada automaticamente"/>
+                    <pic:cNvPicPr/>
+                  </pic:nvPicPr>
+                  <pic:blipFill>
+                    <a:blip r:embed="rId13"/>
+                    <a:stretch>
+                      <a:fillRect/>
+                    </a:stretch>
+                  </pic:blipFill>
+                  <pic:spPr>
+                    <a:xfrm>
+                      <a:off x="0" y="0"/>
+                      <a:ext cx="4715533" cy="4648849"/>
+                    </a:xfrm>
+                    <a:prstGeom prst="rect">
+                      <a:avLst/>
+                    </a:prstGeom>
+                  </pic:spPr>
+                </pic:pic>
+              </a:graphicData>
+            </a:graphic>
+          </wp:inline>
+        </w:drawing>
+      </w:r>
+    </w:p>
+    <w:p>
+      <w:pPr>
+        <w:pStyle w:val="NormalWeb"/>
+      </w:pPr>
+      <w:r>
+        <w:rPr>
+          <w:rFonts w:asciiTheme="minorHAnsi" w:eastAsiaTheme="minorHAnsi" w:hAnsiTheme="minorHAnsi" w:cstheme="minorBidi"/>
+          <w:b/>
+          <w:bCs/>
+          <w:sz w:val="22"/>
+          <w:szCs w:val="22"/>
+          <w:lang w:eastAsia="en-US"/>
+        </w:rPr>
+        <w:lastRenderedPageBreak/>
+        <w:t>5.3.1 [NF003] mobile</w:t>
+      </w:r>
+      <w:r>
+        <w:rPr>
+          <w:rFonts w:asciiTheme="minorHAnsi" w:eastAsiaTheme="minorHAnsi" w:hAnsiTheme="minorHAnsi" w:cstheme="minorBidi"/>
+          <w:b/>
+          <w:bCs/>
+          <w:sz w:val="22"/>
+          <w:szCs w:val="22"/>
+          <w:lang w:eastAsia="en-US"/>
+        </w:rPr>
+        <w:br/>
+      </w:r>
+      <w:r>
+        <w:rPr>
+          <w:rFonts w:asciiTheme="minorHAnsi" w:eastAsiaTheme="minorHAnsi" w:hAnsiTheme="minorHAnsi" w:cstheme="minorBidi"/>
+          <w:sz w:val="22"/>
+          <w:szCs w:val="22"/>
+          <w:lang w:eastAsia="en-US"/>
+        </w:rPr>
+        <w:t>    APK instalado no aparelho do usuário através do site</w:t>
+      </w:r>
+    </w:p>
+    <w:p>
+      <w:pPr>
+        <w:pStyle w:val="NormalWeb"/>
+      </w:pPr>
+      <w:r>
+        <w:t> </w:t>
+      </w:r>
+      <w:r>
+        <w:rPr>
+          <w:noProof/>
+        </w:rPr>
+        <w:drawing>
+          <wp:inline distT="0" distB="0" distL="0" distR="0" wp14:anchorId="6D76E135" wp14:editId="04AA9FED">
+            <wp:extent cx="2295845" cy="1867161"/>
+            <wp:effectExtent l="0" t="0" r="0" b="0"/>
+            <wp:docPr id="106" name="Imagem 106" descr="Diagrama&#10;&#10;Descrição gerada automaticamente"/>
+            <wp:cNvGraphicFramePr>
+              <a:graphicFrameLocks xmlns:a="http://schemas.openxmlformats.org/drawingml/2006/main" noChangeAspect="1"/>
+            </wp:cNvGraphicFramePr>
+            <a:graphic xmlns:a="http://schemas.openxmlformats.org/drawingml/2006/main">
+              <a:graphicData uri="http://schemas.openxmlformats.org/drawingml/2006/picture">
+                <pic:pic xmlns:pic="http://schemas.openxmlformats.org/drawingml/2006/picture">
+                  <pic:nvPicPr>
+                    <pic:cNvPr id="106" name="Imagem 106" descr="Diagrama&#10;&#10;Descrição gerada automaticamente"/>
+                    <pic:cNvPicPr/>
+                  </pic:nvPicPr>
+                  <pic:blipFill>
+                    <a:blip r:embed="rId14"/>
+                    <a:stretch>
+                      <a:fillRect/>
+                    </a:stretch>
+                  </pic:blipFill>
+                  <pic:spPr>
+                    <a:xfrm>
+                      <a:off x="0" y="0"/>
+                      <a:ext cx="2295845" cy="1867161"/>
+                    </a:xfrm>
+                    <a:prstGeom prst="rect">
+                      <a:avLst/>
+                    </a:prstGeom>
+                  </pic:spPr>
+                </pic:pic>
+              </a:graphicData>
+            </a:graphic>
+          </wp:inline>
+        </w:drawing>
+      </w:r>
+    </w:p>
+    <w:p>
+      <w:pPr>
+        <w:pStyle w:val="NormalWeb"/>
+        <w:rPr>
+          <w:rFonts w:asciiTheme="minorHAnsi" w:eastAsiaTheme="minorHAnsi" w:hAnsiTheme="minorHAnsi" w:cstheme="minorBidi"/>
+          <w:sz w:val="22"/>
+          <w:szCs w:val="22"/>
+          <w:lang w:eastAsia="en-US"/>
+        </w:rPr>
+      </w:pPr>
+      <w:r>
+        <w:rPr>
+          <w:rFonts w:asciiTheme="minorHAnsi" w:eastAsiaTheme="minorHAnsi" w:hAnsiTheme="minorHAnsi" w:cstheme="minorBidi"/>
+          <w:b/>
+          <w:bCs/>
+          <w:sz w:val="22"/>
+          <w:szCs w:val="22"/>
+          <w:lang w:eastAsia="en-US"/>
+        </w:rPr>
+        <w:t>5.3.2 [NF003] WEB</w:t>
+      </w:r>
+      <w:r>
+        <w:br/>
+      </w:r>
+      <w:r>
+        <w:rPr>
+          <w:rFonts w:asciiTheme="minorHAnsi" w:eastAsiaTheme="minorHAnsi" w:hAnsiTheme="minorHAnsi" w:cstheme="minorBidi"/>
+          <w:sz w:val="22"/>
+          <w:szCs w:val="22"/>
+          <w:lang w:eastAsia="en-US"/>
+        </w:rPr>
+        <w:t>    Site web em com servidor em nuvem acessado normalmente através de link e/ou internet</w:t>
+      </w:r>
+    </w:p>
+    <w:p>
+      <w:r>
+        <w:rPr>
+          <w:noProof/>
+        </w:rPr>
+        <w:drawing>
+          <wp:inline distT="0" distB="0" distL="0" distR="0" wp14:anchorId="3FA86E9F" wp14:editId="3BA89B82">
+            <wp:extent cx="2295845" cy="1867161"/>
+            <wp:effectExtent l="0" t="0" r="0" b="0"/>
+            <wp:docPr id="107" name="Imagem 107" descr="Diagrama&#10;&#10;Descrição gerada automaticamente"/>
+            <wp:cNvGraphicFramePr>
+              <a:graphicFrameLocks xmlns:a="http://schemas.openxmlformats.org/drawingml/2006/main" noChangeAspect="1"/>
+            </wp:cNvGraphicFramePr>
+            <a:graphic xmlns:a="http://schemas.openxmlformats.org/drawingml/2006/main">
+              <a:graphicData uri="http://schemas.openxmlformats.org/drawingml/2006/picture">
+                <pic:pic xmlns:pic="http://schemas.openxmlformats.org/drawingml/2006/picture">
+                  <pic:nvPicPr>
+                    <pic:cNvPr id="107" name="Imagem 107" descr="Diagrama&#10;&#10;Descrição gerada automaticamente"/>
+                    <pic:cNvPicPr/>
+                  </pic:nvPicPr>
+                  <pic:blipFill>
+                    <a:blip r:embed="rId14"/>
+                    <a:stretch>
+                      <a:fillRect/>
+                    </a:stretch>
+                  </pic:blipFill>
+                  <pic:spPr>
+                    <a:xfrm>
+                      <a:off x="0" y="0"/>
+                      <a:ext cx="2295845" cy="1867161"/>
+                    </a:xfrm>
+                    <a:prstGeom prst="rect">
+                      <a:avLst/>
+                    </a:prstGeom>
+                  </pic:spPr>
+                </pic:pic>
+              </a:graphicData>
+            </a:graphic>
+          </wp:inline>
+        </w:drawing>
+      </w:r>
+    </w:p>
+    <w:p>
+      <w:pPr>
+        <w:rPr>
+          <w:b/>
+          <w:bCs/>
+          <w:sz w:val="28"/>
+          <w:szCs w:val="28"/>
+        </w:rPr>
+      </w:pPr>
+      <w:r>
+        <w:rPr>
+          <w:b/>
+          <w:bCs/>
+          <w:sz w:val="28"/>
+          <w:szCs w:val="28"/>
+        </w:rPr>
+        <w:t>6</w:t>
+      </w:r>
+      <w:r>
+        <w:rPr>
+          <w:b/>
+          <w:bCs/>
+          <w:sz w:val="28"/>
+          <w:szCs w:val="28"/>
+        </w:rPr>
+        <w:t xml:space="preserve">. </w:t>
+      </w:r>
+      <w:r>
+        <w:rPr>
+          <w:b/>
+          <w:bCs/>
+          <w:sz w:val="28"/>
+          <w:szCs w:val="28"/>
+        </w:rPr>
+        <w:t>ORÇAMENTO</w:t>
+      </w:r>
+    </w:p>
+    <w:p>
+      <w:r>
+        <w:rPr>
+          <w:noProof/>
+        </w:rPr>
+        <w:drawing>
+          <wp:inline distT="0" distB="0" distL="0" distR="0" wp14:anchorId="61B60E02" wp14:editId="4E936E87">
+            <wp:extent cx="5400040" cy="1780540"/>
+            <wp:effectExtent l="0" t="0" r="0" b="0"/>
+            <wp:docPr id="108" name="Imagem 108" descr="Tabela&#10;&#10;Descrição gerada automaticamente"/>
+            <wp:cNvGraphicFramePr>
+              <a:graphicFrameLocks xmlns:a="http://schemas.openxmlformats.org/drawingml/2006/main" noChangeAspect="1"/>
+            </wp:cNvGraphicFramePr>
+            <a:graphic xmlns:a="http://schemas.openxmlformats.org/drawingml/2006/main">
+              <a:graphicData uri="http://schemas.openxmlformats.org/drawingml/2006/picture">
+                <pic:pic xmlns:pic="http://schemas.openxmlformats.org/drawingml/2006/picture">
+                  <pic:nvPicPr>
+                    <pic:cNvPr id="108" name="Imagem 108" descr="Tabela&#10;&#10;Descrição gerada automaticamente"/>
+                    <pic:cNvPicPr/>
+                  </pic:nvPicPr>
+                  <pic:blipFill>
+                    <a:blip r:embed="rId15"/>
+                    <a:stretch>
+                      <a:fillRect/>
+                    </a:stretch>
+                  </pic:blipFill>
+                  <pic:spPr>
+                    <a:xfrm>
+                      <a:off x="0" y="0"/>
+                      <a:ext cx="5400040" cy="1780540"/>
+                    </a:xfrm>
+                    <a:prstGeom prst="rect">
+                      <a:avLst/>
+                    </a:prstGeom>
+                  </pic:spPr>
+                </pic:pic>
+              </a:graphicData>
+            </a:graphic>
+          </wp:inline>
+        </w:drawing>
+      </w:r>
+    </w:p>
+    <w:p/>
+    <w:p/>
     <w:sectPr>
       <w:pgSz w:w="11906" w:h="16838"/>
       <w:pgMar w:top="1417" w:right="1701" w:bottom="1417" w:left="1701" w:header="708" w:footer="708" w:gutter="0"/>
@@ -1188,7 +2413,7 @@
   <w:style w:type="paragraph" w:default="1" w:styleId="Normal">
     <w:name w:val="Normal"/>
     <w:qFormat/>
-    <w:rsid w:val="00B527EC"/>
+    <w:rsid w:val="00CF4BC6"/>
   </w:style>
   <w:style w:type="character" w:default="1" w:styleId="Fontepargpadro">
     <w:name w:val="Default Paragraph Font"/>
@@ -1216,6 +2441,23 @@
     <w:uiPriority w:val="99"/>
     <w:semiHidden/>
     <w:unhideWhenUsed/>
+  </w:style>
+  <w:style w:type="paragraph" w:styleId="NormalWeb">
+    <w:name w:val="Normal (Web)"/>
+    <w:basedOn w:val="Normal"/>
+    <w:uiPriority w:val="99"/>
+    <w:semiHidden/>
+    <w:unhideWhenUsed/>
+    <w:rsid w:val="009226F2"/>
+    <w:pPr>
+      <w:spacing w:before="100" w:beforeAutospacing="1" w:after="100" w:afterAutospacing="1" w:line="240" w:lineRule="auto"/>
+    </w:pPr>
+    <w:rPr>
+      <w:rFonts w:ascii="Times New Roman" w:eastAsia="Times New Roman" w:hAnsi="Times New Roman" w:cs="Times New Roman"/>
+      <w:sz w:val="24"/>
+      <w:szCs w:val="24"/>
+      <w:lang w:eastAsia="pt-BR"/>
+    </w:rPr>
   </w:style>
 </w:styles>
 </file>
@@ -1513,4 +2755,16 @@
     </a:ext>
   </a:extLst>
 </a:theme>
+</file>
+
+<file path=customXml/item1.xml><?xml version="1.0" encoding="utf-8"?>
+<b:Sources xmlns:b="http://schemas.openxmlformats.org/officeDocument/2006/bibliography" xmlns="http://schemas.openxmlformats.org/officeDocument/2006/bibliography" SelectedStyle="\APASixthEditionOfficeOnline.xsl" StyleName="APA" Version="6"/>
+</file>
+
+<file path=customXml/itemProps1.xml><?xml version="1.0" encoding="utf-8"?>
+<ds:datastoreItem xmlns:ds="http://schemas.openxmlformats.org/officeDocument/2006/customXml" ds:itemID="{8D6AC086-6573-456C-8954-96AC81E9918D}">
+  <ds:schemaRefs>
+    <ds:schemaRef ds:uri="http://schemas.openxmlformats.org/officeDocument/2006/bibliography"/>
+  </ds:schemaRefs>
+</ds:datastoreItem>
 </file>
</xml_diff>

<commit_message>
Adicionado valores de servidor e arquivos convertidos para PDF
</commit_message>
<xml_diff>
--- a/3DES/RMS/AULA02/ATIVIDADE/DOCUMENTO DE DEFINIÇÃO DO ESCOPO (EAP).docx
+++ b/3DES/RMS/AULA02/ATIVIDADE/DOCUMENTO DE DEFINIÇÃO DO ESCOPO (EAP).docx
@@ -1161,6 +1161,9 @@
     </w:p>
     <w:p>
       <w:r>
+        <w:rPr>
+          <w:noProof/>
+        </w:rPr>
         <w:drawing>
           <wp:inline distT="0" distB="0" distL="0" distR="0" wp14:anchorId="21A7AC05" wp14:editId="387EF31D">
             <wp:extent cx="2343477" cy="971686"/>
@@ -1962,6 +1965,21 @@
       </w:r>
     </w:p>
     <w:p>
+      <w:pPr>
+        <w:rPr>
+          <w:b/>
+          <w:bCs/>
+        </w:rPr>
+      </w:pPr>
+      <w:r>
+        <w:rPr>
+          <w:b/>
+          <w:bCs/>
+        </w:rPr>
+        <w:t xml:space="preserve">6.1 Serviços prestados*: </w:t>
+      </w:r>
+    </w:p>
+    <w:p>
       <w:r>
         <w:rPr>
           <w:noProof/>
@@ -2003,8 +2021,63 @@
         </w:drawing>
       </w:r>
     </w:p>
+    <w:p>
+      <w:r>
+        <w:rPr>
+          <w:b/>
+          <w:bCs/>
+        </w:rPr>
+        <w:t>*</w:t>
+      </w:r>
+      <w:r>
+        <w:t xml:space="preserve"> </w:t>
+      </w:r>
+      <w:r>
+        <w:t xml:space="preserve">Tempo indicado para execução de cada atividade, não reflete o </w:t>
+      </w:r>
+      <w:r>
+        <w:t>prazo total para entrega do produto.</w:t>
+      </w:r>
+    </w:p>
     <w:p/>
-    <w:p/>
+    <w:p>
+      <w:pPr>
+        <w:rPr>
+          <w:b/>
+          <w:bCs/>
+        </w:rPr>
+      </w:pPr>
+      <w:r>
+        <w:rPr>
+          <w:b/>
+          <w:bCs/>
+        </w:rPr>
+        <w:t>6.2</w:t>
+      </w:r>
+      <w:r>
+        <w:rPr>
+          <w:b/>
+          <w:bCs/>
+        </w:rPr>
+        <w:t xml:space="preserve"> Hospedagem:</w:t>
+      </w:r>
+    </w:p>
+    <w:p>
+      <w:r>
+        <w:t>AKS</w:t>
+      </w:r>
+      <w:r>
+        <w:t xml:space="preserve"> – (Serviço  de </w:t>
+      </w:r>
+      <w:proofErr w:type="spellStart"/>
+      <w:r>
+        <w:t>Kubernetes</w:t>
+      </w:r>
+      <w:proofErr w:type="spellEnd"/>
+      <w:r>
+        <w:t xml:space="preserve"> do Azure) – Valor mensal por 1(um) ano – US$ 60,00</w:t>
+      </w:r>
+    </w:p>
     <w:sectPr>
       <w:pgSz w:w="11906" w:h="16838"/>
       <w:pgMar w:top="1417" w:right="1701" w:bottom="1417" w:left="1701" w:header="708" w:footer="708" w:gutter="0"/>
@@ -2459,6 +2532,17 @@
       <w:lang w:eastAsia="pt-BR"/>
     </w:rPr>
   </w:style>
+  <w:style w:type="paragraph" w:styleId="PargrafodaLista">
+    <w:name w:val="List Paragraph"/>
+    <w:basedOn w:val="Normal"/>
+    <w:uiPriority w:val="34"/>
+    <w:qFormat/>
+    <w:rsid w:val="00F325DB"/>
+    <w:pPr>
+      <w:ind w:left="720"/>
+      <w:contextualSpacing/>
+    </w:pPr>
+  </w:style>
 </w:styles>
 </file>
 

</xml_diff>